<commit_message>
Final tweaks done. Ready to submit tonight.
</commit_message>
<xml_diff>
--- a/Manuscript Drafts/Myrmecochores of Connecticut Manuscript 2.docx
+++ b/Manuscript Drafts/Myrmecochores of Connecticut Manuscript 2.docx
@@ -10,31 +10,13 @@
           <w:szCs w:val="24"/>
         </w:rPr>
       </w:pPr>
-      <w:proofErr w:type="gramStart"/>
-      <w:r>
-        <w:rPr>
-          <w:rFonts w:ascii="Times New Roman" w:hAnsi="Times New Roman" w:cs="Times New Roman"/>
-          <w:sz w:val="24"/>
-          <w:szCs w:val="24"/>
-        </w:rPr>
-        <w:t>.</w:t>
-      </w:r>
-      <w:r>
-        <w:rPr>
-          <w:rFonts w:ascii="Times New Roman" w:hAnsi="Times New Roman" w:cs="Times New Roman"/>
-          <w:sz w:val="24"/>
-          <w:szCs w:val="24"/>
-        </w:rPr>
-        <w:t>Title</w:t>
-      </w:r>
-      <w:proofErr w:type="gramEnd"/>
-      <w:r>
-        <w:rPr>
-          <w:rFonts w:ascii="Times New Roman" w:hAnsi="Times New Roman" w:cs="Times New Roman"/>
-          <w:sz w:val="24"/>
-          <w:szCs w:val="24"/>
-        </w:rPr>
-        <w:t>:</w:t>
+      <w:r>
+        <w:rPr>
+          <w:rFonts w:ascii="Times New Roman" w:hAnsi="Times New Roman" w:cs="Times New Roman"/>
+          <w:sz w:val="24"/>
+          <w:szCs w:val="24"/>
+        </w:rPr>
+        <w:t>Title:</w:t>
       </w:r>
     </w:p>
     <w:p>
@@ -10188,64 +10170,17 @@
           <w:sz w:val="24"/>
           <w:szCs w:val="24"/>
         </w:rPr>
-        <w:t>Taxonomic status of these species has undergone significant revisions</w:t>
-      </w:r>
-      <w:r>
-        <w:rPr>
-          <w:rFonts w:ascii="Times New Roman" w:hAnsi="Times New Roman" w:cs="Times New Roman"/>
-          <w:sz w:val="24"/>
-          <w:szCs w:val="24"/>
-        </w:rPr>
-        <w:t xml:space="preserve"> since initial publication on myrmecochore status in 1981</w:t>
-      </w:r>
-      <w:r>
-        <w:rPr>
-          <w:rFonts w:ascii="Times New Roman" w:hAnsi="Times New Roman" w:cs="Times New Roman"/>
-          <w:sz w:val="24"/>
-          <w:szCs w:val="24"/>
-        </w:rPr>
-        <w:t xml:space="preserve">, both </w:t>
-      </w:r>
-      <w:r>
-        <w:rPr>
-          <w:rFonts w:ascii="Times New Roman" w:hAnsi="Times New Roman" w:cs="Times New Roman"/>
-          <w:sz w:val="24"/>
-          <w:szCs w:val="24"/>
-        </w:rPr>
-        <w:t xml:space="preserve">listed plant species include members of </w:t>
-      </w:r>
-      <w:r>
-        <w:rPr>
-          <w:rFonts w:ascii="Times New Roman" w:hAnsi="Times New Roman" w:cs="Times New Roman"/>
-          <w:sz w:val="24"/>
-          <w:szCs w:val="24"/>
-        </w:rPr>
-        <w:t>a species complex</w:t>
-      </w:r>
-      <w:r>
-        <w:rPr>
-          <w:rFonts w:ascii="Times New Roman" w:hAnsi="Times New Roman" w:cs="Times New Roman"/>
-          <w:sz w:val="24"/>
-          <w:szCs w:val="24"/>
-        </w:rPr>
-        <w:t xml:space="preserve"> </w:t>
-      </w:r>
-      <w:r>
-        <w:rPr>
-          <w:rFonts w:ascii="Times New Roman" w:hAnsi="Times New Roman" w:cs="Times New Roman"/>
-          <w:sz w:val="24"/>
-          <w:szCs w:val="24"/>
-        </w:rPr>
-        <w:t>or are potential synonyms</w:t>
-      </w:r>
-      <w:r>
-        <w:rPr>
-          <w:rFonts w:ascii="Times New Roman" w:hAnsi="Times New Roman" w:cs="Times New Roman"/>
-          <w:sz w:val="24"/>
-          <w:szCs w:val="24"/>
-        </w:rPr>
-        <w:t xml:space="preserve"> with </w:t>
-      </w:r>
+        <w:t xml:space="preserve">Taxonomic status </w:t>
+      </w:r>
+      <w:r>
+        <w:rPr>
+          <w:rFonts w:ascii="Times New Roman" w:hAnsi="Times New Roman" w:cs="Times New Roman"/>
+          <w:sz w:val="24"/>
+          <w:szCs w:val="24"/>
+        </w:rPr>
+        <w:t xml:space="preserve">has been revised since publication describing </w:t>
+      </w:r>
+      <w:proofErr w:type="spellStart"/>
       <w:r>
         <w:rPr>
           <w:rFonts w:ascii="Times New Roman" w:hAnsi="Times New Roman" w:cs="Times New Roman"/>
@@ -10254,16 +10189,9 @@
           <w:sz w:val="24"/>
           <w:szCs w:val="24"/>
         </w:rPr>
-        <w:t>Hepatica nobilis</w:t>
-      </w:r>
-      <w:r>
-        <w:rPr>
-          <w:rFonts w:ascii="Times New Roman" w:hAnsi="Times New Roman" w:cs="Times New Roman"/>
-          <w:sz w:val="24"/>
-          <w:szCs w:val="24"/>
-        </w:rPr>
-        <w:t xml:space="preserve"> and </w:t>
-      </w:r>
+        <w:t>Anenome</w:t>
+      </w:r>
+      <w:proofErr w:type="spellEnd"/>
       <w:r>
         <w:rPr>
           <w:rFonts w:ascii="Times New Roman" w:hAnsi="Times New Roman" w:cs="Times New Roman"/>
@@ -10272,189 +10200,23 @@
           <w:sz w:val="24"/>
           <w:szCs w:val="24"/>
         </w:rPr>
-        <w:t>Hepatica americana</w:t>
-      </w:r>
-      <w:r>
-        <w:rPr>
-          <w:rFonts w:ascii="Times New Roman" w:hAnsi="Times New Roman" w:cs="Times New Roman"/>
-          <w:sz w:val="24"/>
-          <w:szCs w:val="24"/>
-        </w:rPr>
-        <w:t xml:space="preserve">, </w:t>
-      </w:r>
-      <w:r>
-        <w:rPr>
-          <w:rFonts w:ascii="Times New Roman" w:hAnsi="Times New Roman" w:cs="Times New Roman"/>
-          <w:sz w:val="24"/>
-          <w:szCs w:val="24"/>
-          <w:vertAlign w:val="superscript"/>
-        </w:rPr>
-        <w:t>2</w:t>
-      </w:r>
-      <w:r>
-        <w:rPr>
-          <w:rFonts w:ascii="Times New Roman" w:hAnsi="Times New Roman" w:cs="Times New Roman"/>
-          <w:sz w:val="24"/>
-          <w:szCs w:val="24"/>
-        </w:rPr>
-        <w:t>Elaiosome traits reported for all relatives in this genus</w:t>
-      </w:r>
-      <w:r>
-        <w:rPr>
-          <w:rFonts w:ascii="Times New Roman" w:hAnsi="Times New Roman" w:cs="Times New Roman"/>
-          <w:sz w:val="24"/>
-          <w:szCs w:val="24"/>
-        </w:rPr>
-        <w:t xml:space="preserve">, </w:t>
-      </w:r>
-      <w:r>
-        <w:rPr>
-          <w:rFonts w:ascii="Times New Roman" w:hAnsi="Times New Roman" w:cs="Times New Roman"/>
-          <w:sz w:val="24"/>
-          <w:szCs w:val="24"/>
-          <w:vertAlign w:val="superscript"/>
-        </w:rPr>
-        <w:t>3</w:t>
-      </w:r>
-      <w:r>
-        <w:rPr>
-          <w:rFonts w:ascii="Times New Roman" w:hAnsi="Times New Roman" w:cs="Times New Roman"/>
-          <w:sz w:val="24"/>
-          <w:szCs w:val="24"/>
-        </w:rPr>
-        <w:t>These species have an annual life history, all other species are perennials</w:t>
-      </w:r>
-      <w:r>
-        <w:rPr>
-          <w:rFonts w:ascii="Times New Roman" w:hAnsi="Times New Roman" w:cs="Times New Roman"/>
-          <w:sz w:val="24"/>
-          <w:szCs w:val="24"/>
-        </w:rPr>
-        <w:t xml:space="preserve">). </w:t>
-      </w:r>
-    </w:p>
-    <w:p>
-      <w:pPr>
-        <w:rPr>
-          <w:rFonts w:ascii="Times New Roman" w:hAnsi="Times New Roman" w:cs="Times New Roman"/>
-          <w:sz w:val="24"/>
-          <w:szCs w:val="24"/>
-        </w:rPr>
-      </w:pPr>
-      <w:r>
-        <w:rPr>
-          <w:rFonts w:ascii="Times New Roman" w:hAnsi="Times New Roman" w:cs="Times New Roman"/>
-          <w:sz w:val="24"/>
-          <w:szCs w:val="24"/>
-        </w:rPr>
-        <w:t xml:space="preserve">Fig. 1. </w:t>
-      </w:r>
-      <w:bookmarkStart w:id="29" w:name="_Hlk99357936"/>
-      <w:r>
-        <w:rPr>
-          <w:rFonts w:ascii="Times New Roman" w:hAnsi="Times New Roman" w:cs="Times New Roman"/>
-          <w:sz w:val="24"/>
-          <w:szCs w:val="24"/>
-        </w:rPr>
-        <w:t>Final p</w:t>
-      </w:r>
-      <w:r>
-        <w:rPr>
-          <w:rFonts w:ascii="Times New Roman" w:hAnsi="Times New Roman" w:cs="Times New Roman"/>
-          <w:sz w:val="24"/>
-          <w:szCs w:val="24"/>
-        </w:rPr>
-        <w:t xml:space="preserve">lant community survey results and subplot layout </w:t>
-      </w:r>
-      <w:r>
-        <w:rPr>
-          <w:rFonts w:ascii="Times New Roman" w:hAnsi="Times New Roman" w:cs="Times New Roman"/>
-          <w:sz w:val="24"/>
-          <w:szCs w:val="24"/>
-        </w:rPr>
-        <w:t xml:space="preserve">for Henry Buck Trail plots. </w:t>
-      </w:r>
-      <w:r>
-        <w:rPr>
-          <w:rFonts w:ascii="Times New Roman" w:hAnsi="Times New Roman" w:cs="Times New Roman"/>
-          <w:sz w:val="24"/>
-          <w:szCs w:val="24"/>
-        </w:rPr>
-        <w:t xml:space="preserve">Each circle represents total plant coverage </w:t>
-      </w:r>
-      <w:r>
-        <w:rPr>
-          <w:rFonts w:ascii="Times New Roman" w:hAnsi="Times New Roman" w:cs="Times New Roman"/>
-          <w:sz w:val="24"/>
-          <w:szCs w:val="24"/>
-        </w:rPr>
-        <w:t>based on transects</w:t>
-      </w:r>
-      <w:r>
-        <w:rPr>
-          <w:rFonts w:ascii="Times New Roman" w:hAnsi="Times New Roman" w:cs="Times New Roman"/>
-          <w:sz w:val="24"/>
-          <w:szCs w:val="24"/>
-        </w:rPr>
-        <w:t xml:space="preserve"> among n</w:t>
-      </w:r>
-      <w:r>
-        <w:rPr>
-          <w:rFonts w:ascii="Times New Roman" w:hAnsi="Times New Roman" w:cs="Times New Roman"/>
-          <w:sz w:val="24"/>
-          <w:szCs w:val="24"/>
-        </w:rPr>
-        <w:t>ine 50m</w:t>
-      </w:r>
-      <w:r>
-        <w:rPr>
-          <w:rFonts w:ascii="Times New Roman" w:hAnsi="Times New Roman" w:cs="Times New Roman"/>
-          <w:sz w:val="24"/>
-          <w:szCs w:val="24"/>
-          <w:vertAlign w:val="superscript"/>
-        </w:rPr>
-        <w:t xml:space="preserve">2 </w:t>
-      </w:r>
-      <w:r>
-        <w:rPr>
-          <w:rFonts w:ascii="Times New Roman" w:hAnsi="Times New Roman" w:cs="Times New Roman"/>
-          <w:sz w:val="24"/>
-          <w:szCs w:val="24"/>
-        </w:rPr>
-        <w:t>plots</w:t>
-      </w:r>
-      <w:r>
-        <w:rPr>
-          <w:rFonts w:ascii="Times New Roman" w:hAnsi="Times New Roman" w:cs="Times New Roman"/>
-          <w:sz w:val="24"/>
-          <w:szCs w:val="24"/>
-        </w:rPr>
-        <w:t xml:space="preserve">. </w:t>
-      </w:r>
-      <w:bookmarkStart w:id="30" w:name="_Hlk99365142"/>
-      <w:r>
-        <w:rPr>
-          <w:rFonts w:ascii="Times New Roman" w:hAnsi="Times New Roman" w:cs="Times New Roman"/>
-          <w:sz w:val="24"/>
-          <w:szCs w:val="24"/>
-        </w:rPr>
-        <w:t>Circle sections</w:t>
-      </w:r>
-      <w:r>
-        <w:rPr>
-          <w:rFonts w:ascii="Times New Roman" w:hAnsi="Times New Roman" w:cs="Times New Roman"/>
-          <w:sz w:val="24"/>
-          <w:szCs w:val="24"/>
-        </w:rPr>
-        <w:t xml:space="preserve"> represent the proportional abundance of plants in each category: </w:t>
-      </w:r>
-      <w:r>
-        <w:rPr>
-          <w:rFonts w:ascii="Times New Roman" w:hAnsi="Times New Roman" w:cs="Times New Roman"/>
-          <w:sz w:val="24"/>
-          <w:szCs w:val="24"/>
-        </w:rPr>
-        <w:t>four common myrmecochore species (</w:t>
+        <w:t xml:space="preserve"> </w:t>
+      </w:r>
+      <w:r>
+        <w:rPr>
+          <w:rFonts w:ascii="Times New Roman" w:hAnsi="Times New Roman" w:cs="Times New Roman"/>
+          <w:sz w:val="24"/>
+          <w:szCs w:val="24"/>
+        </w:rPr>
+        <w:t>americana</w:t>
+      </w:r>
+      <w:r>
+        <w:rPr>
+          <w:rFonts w:ascii="Times New Roman" w:hAnsi="Times New Roman" w:cs="Times New Roman"/>
+          <w:sz w:val="24"/>
+          <w:szCs w:val="24"/>
+        </w:rPr>
+        <w:t xml:space="preserve">, new revisions place this species as </w:t>
       </w:r>
       <w:r>
         <w:rPr>
@@ -10464,16 +10226,17 @@
           <w:sz w:val="24"/>
           <w:szCs w:val="24"/>
         </w:rPr>
-        <w:t>Claytonia virginica</w:t>
-      </w:r>
-      <w:r>
-        <w:rPr>
-          <w:rFonts w:ascii="Times New Roman" w:hAnsi="Times New Roman" w:cs="Times New Roman"/>
-          <w:sz w:val="24"/>
-          <w:szCs w:val="24"/>
-        </w:rPr>
-        <w:t xml:space="preserve">, </w:t>
-      </w:r>
+        <w:t>Hepatica nobilis</w:t>
+      </w:r>
+      <w:r>
+        <w:rPr>
+          <w:rFonts w:ascii="Times New Roman" w:hAnsi="Times New Roman" w:cs="Times New Roman"/>
+          <w:sz w:val="24"/>
+          <w:szCs w:val="24"/>
+        </w:rPr>
+        <w:t xml:space="preserve"> var. </w:t>
+      </w:r>
+      <w:proofErr w:type="spellStart"/>
       <w:r>
         <w:rPr>
           <w:rFonts w:ascii="Times New Roman" w:hAnsi="Times New Roman" w:cs="Times New Roman"/>
@@ -10482,9 +10245,92 @@
           <w:sz w:val="24"/>
           <w:szCs w:val="24"/>
         </w:rPr>
-        <w:t xml:space="preserve">Dicentra </w:t>
-      </w:r>
-      <w:proofErr w:type="spellStart"/>
+        <w:t>obtusa</w:t>
+      </w:r>
+      <w:proofErr w:type="spellEnd"/>
+      <w:r>
+        <w:rPr>
+          <w:rFonts w:ascii="Times New Roman" w:hAnsi="Times New Roman" w:cs="Times New Roman"/>
+          <w:sz w:val="24"/>
+          <w:szCs w:val="24"/>
+        </w:rPr>
+        <w:t xml:space="preserve">, </w:t>
+      </w:r>
+      <w:r>
+        <w:rPr>
+          <w:rFonts w:ascii="Times New Roman" w:hAnsi="Times New Roman" w:cs="Times New Roman"/>
+          <w:sz w:val="24"/>
+          <w:szCs w:val="24"/>
+          <w:vertAlign w:val="superscript"/>
+        </w:rPr>
+        <w:t>2</w:t>
+      </w:r>
+      <w:r>
+        <w:rPr>
+          <w:rFonts w:ascii="Times New Roman" w:hAnsi="Times New Roman" w:cs="Times New Roman"/>
+          <w:sz w:val="24"/>
+          <w:szCs w:val="24"/>
+        </w:rPr>
+        <w:t>Elaiosome traits reported for all relatives in this genus</w:t>
+      </w:r>
+      <w:r>
+        <w:rPr>
+          <w:rFonts w:ascii="Times New Roman" w:hAnsi="Times New Roman" w:cs="Times New Roman"/>
+          <w:sz w:val="24"/>
+          <w:szCs w:val="24"/>
+        </w:rPr>
+        <w:t xml:space="preserve">, </w:t>
+      </w:r>
+      <w:r>
+        <w:rPr>
+          <w:rFonts w:ascii="Times New Roman" w:hAnsi="Times New Roman" w:cs="Times New Roman"/>
+          <w:sz w:val="24"/>
+          <w:szCs w:val="24"/>
+          <w:vertAlign w:val="superscript"/>
+        </w:rPr>
+        <w:t>3</w:t>
+      </w:r>
+      <w:r>
+        <w:rPr>
+          <w:rFonts w:ascii="Times New Roman" w:hAnsi="Times New Roman" w:cs="Times New Roman"/>
+          <w:sz w:val="24"/>
+          <w:szCs w:val="24"/>
+        </w:rPr>
+        <w:t>These species have an annual life history, all other species are perennials</w:t>
+      </w:r>
+      <w:r>
+        <w:rPr>
+          <w:rFonts w:ascii="Times New Roman" w:hAnsi="Times New Roman" w:cs="Times New Roman"/>
+          <w:sz w:val="24"/>
+          <w:szCs w:val="24"/>
+        </w:rPr>
+        <w:t xml:space="preserve">, </w:t>
+      </w:r>
+      <w:r>
+        <w:rPr>
+          <w:rFonts w:ascii="Times New Roman" w:hAnsi="Times New Roman" w:cs="Times New Roman"/>
+          <w:sz w:val="24"/>
+          <w:szCs w:val="24"/>
+          <w:vertAlign w:val="superscript"/>
+        </w:rPr>
+        <w:t>4</w:t>
+      </w:r>
+      <w:r>
+        <w:rPr>
+          <w:rFonts w:ascii="Times New Roman" w:hAnsi="Times New Roman" w:cs="Times New Roman"/>
+          <w:sz w:val="24"/>
+          <w:szCs w:val="24"/>
+        </w:rPr>
+        <w:t>Taxonomic status has undergone significant revisions since original publication</w:t>
+      </w:r>
+      <w:r>
+        <w:rPr>
+          <w:rFonts w:ascii="Times New Roman" w:hAnsi="Times New Roman" w:cs="Times New Roman"/>
+          <w:sz w:val="24"/>
+          <w:szCs w:val="24"/>
+        </w:rPr>
+        <w:t xml:space="preserve"> which described </w:t>
+      </w:r>
       <w:r>
         <w:rPr>
           <w:rFonts w:ascii="Times New Roman" w:hAnsi="Times New Roman" w:cs="Times New Roman"/>
@@ -10493,7 +10339,288 @@
           <w:sz w:val="24"/>
           <w:szCs w:val="24"/>
         </w:rPr>
-        <w:t>cucularria</w:t>
+        <w:t xml:space="preserve">Hepatica </w:t>
+      </w:r>
+      <w:proofErr w:type="spellStart"/>
+      <w:r>
+        <w:rPr>
+          <w:rFonts w:ascii="Times New Roman" w:hAnsi="Times New Roman" w:cs="Times New Roman"/>
+          <w:i/>
+          <w:iCs/>
+          <w:sz w:val="24"/>
+          <w:szCs w:val="24"/>
+        </w:rPr>
+        <w:t>acutiloba</w:t>
+      </w:r>
+      <w:proofErr w:type="spellEnd"/>
+      <w:r>
+        <w:rPr>
+          <w:rFonts w:ascii="Times New Roman" w:hAnsi="Times New Roman" w:cs="Times New Roman"/>
+          <w:sz w:val="24"/>
+          <w:szCs w:val="24"/>
+        </w:rPr>
+        <w:t xml:space="preserve">, </w:t>
+      </w:r>
+      <w:proofErr w:type="spellStart"/>
+      <w:r>
+        <w:rPr>
+          <w:rFonts w:ascii="Times New Roman" w:hAnsi="Times New Roman" w:cs="Times New Roman"/>
+          <w:sz w:val="24"/>
+          <w:szCs w:val="24"/>
+        </w:rPr>
+        <w:t>sharplobe</w:t>
+      </w:r>
+      <w:proofErr w:type="spellEnd"/>
+      <w:r>
+        <w:rPr>
+          <w:rFonts w:ascii="Times New Roman" w:hAnsi="Times New Roman" w:cs="Times New Roman"/>
+          <w:sz w:val="24"/>
+          <w:szCs w:val="24"/>
+        </w:rPr>
+        <w:t xml:space="preserve"> hepatica now listed as </w:t>
+      </w:r>
+      <w:r>
+        <w:rPr>
+          <w:rFonts w:ascii="Times New Roman" w:hAnsi="Times New Roman" w:cs="Times New Roman"/>
+          <w:i/>
+          <w:iCs/>
+          <w:sz w:val="24"/>
+          <w:szCs w:val="24"/>
+        </w:rPr>
+        <w:t>Hepatica nobilis</w:t>
+      </w:r>
+      <w:r>
+        <w:rPr>
+          <w:rFonts w:ascii="Times New Roman" w:hAnsi="Times New Roman" w:cs="Times New Roman"/>
+          <w:sz w:val="24"/>
+          <w:szCs w:val="24"/>
+        </w:rPr>
+        <w:t xml:space="preserve"> var. </w:t>
+      </w:r>
+      <w:r>
+        <w:rPr>
+          <w:rFonts w:ascii="Times New Roman" w:hAnsi="Times New Roman" w:cs="Times New Roman"/>
+          <w:i/>
+          <w:iCs/>
+          <w:sz w:val="24"/>
+          <w:szCs w:val="24"/>
+        </w:rPr>
+        <w:t>acuta</w:t>
+      </w:r>
+      <w:r>
+        <w:rPr>
+          <w:rFonts w:ascii="Times New Roman" w:hAnsi="Times New Roman" w:cs="Times New Roman"/>
+          <w:sz w:val="24"/>
+          <w:szCs w:val="24"/>
+        </w:rPr>
+        <w:t>)</w:t>
+      </w:r>
+      <w:r>
+        <w:rPr>
+          <w:rFonts w:ascii="Times New Roman" w:hAnsi="Times New Roman" w:cs="Times New Roman"/>
+          <w:sz w:val="24"/>
+          <w:szCs w:val="24"/>
+        </w:rPr>
+        <w:t>.</w:t>
+      </w:r>
+      <w:r>
+        <w:rPr>
+          <w:rFonts w:ascii="Times New Roman" w:hAnsi="Times New Roman" w:cs="Times New Roman"/>
+          <w:sz w:val="24"/>
+          <w:szCs w:val="24"/>
+        </w:rPr>
+        <w:t xml:space="preserve"> </w:t>
+      </w:r>
+      <w:r>
+        <w:rPr>
+          <w:rFonts w:ascii="Times New Roman" w:hAnsi="Times New Roman" w:cs="Times New Roman"/>
+          <w:sz w:val="24"/>
+          <w:szCs w:val="24"/>
+        </w:rPr>
+        <w:t xml:space="preserve"> </w:t>
+      </w:r>
+    </w:p>
+    <w:p>
+      <w:pPr>
+        <w:rPr>
+          <w:rFonts w:ascii="Times New Roman" w:hAnsi="Times New Roman" w:cs="Times New Roman"/>
+          <w:sz w:val="24"/>
+          <w:szCs w:val="24"/>
+        </w:rPr>
+      </w:pPr>
+      <w:r>
+        <w:rPr>
+          <w:rFonts w:ascii="Times New Roman" w:hAnsi="Times New Roman" w:cs="Times New Roman"/>
+          <w:sz w:val="24"/>
+          <w:szCs w:val="24"/>
+        </w:rPr>
+        <w:t xml:space="preserve">Fig. 1. </w:t>
+      </w:r>
+      <w:bookmarkStart w:id="29" w:name="_Hlk99357936"/>
+      <w:r>
+        <w:rPr>
+          <w:rFonts w:ascii="Times New Roman" w:hAnsi="Times New Roman" w:cs="Times New Roman"/>
+          <w:sz w:val="24"/>
+          <w:szCs w:val="24"/>
+        </w:rPr>
+        <w:t>Final p</w:t>
+      </w:r>
+      <w:r>
+        <w:rPr>
+          <w:rFonts w:ascii="Times New Roman" w:hAnsi="Times New Roman" w:cs="Times New Roman"/>
+          <w:sz w:val="24"/>
+          <w:szCs w:val="24"/>
+        </w:rPr>
+        <w:t xml:space="preserve">lant community survey results and subplot layout </w:t>
+      </w:r>
+      <w:r>
+        <w:rPr>
+          <w:rFonts w:ascii="Times New Roman" w:hAnsi="Times New Roman" w:cs="Times New Roman"/>
+          <w:sz w:val="24"/>
+          <w:szCs w:val="24"/>
+        </w:rPr>
+        <w:t xml:space="preserve">for Henry Buck Trail plots. </w:t>
+      </w:r>
+      <w:r>
+        <w:rPr>
+          <w:rFonts w:ascii="Times New Roman" w:hAnsi="Times New Roman" w:cs="Times New Roman"/>
+          <w:sz w:val="24"/>
+          <w:szCs w:val="24"/>
+        </w:rPr>
+        <w:t xml:space="preserve">Each circle represents total plant coverage </w:t>
+      </w:r>
+      <w:r>
+        <w:rPr>
+          <w:rFonts w:ascii="Times New Roman" w:hAnsi="Times New Roman" w:cs="Times New Roman"/>
+          <w:sz w:val="24"/>
+          <w:szCs w:val="24"/>
+        </w:rPr>
+        <w:t>based on transects</w:t>
+      </w:r>
+      <w:r>
+        <w:rPr>
+          <w:rFonts w:ascii="Times New Roman" w:hAnsi="Times New Roman" w:cs="Times New Roman"/>
+          <w:sz w:val="24"/>
+          <w:szCs w:val="24"/>
+        </w:rPr>
+        <w:t xml:space="preserve"> among n</w:t>
+      </w:r>
+      <w:r>
+        <w:rPr>
+          <w:rFonts w:ascii="Times New Roman" w:hAnsi="Times New Roman" w:cs="Times New Roman"/>
+          <w:sz w:val="24"/>
+          <w:szCs w:val="24"/>
+        </w:rPr>
+        <w:t>ine 50m</w:t>
+      </w:r>
+      <w:r>
+        <w:rPr>
+          <w:rFonts w:ascii="Times New Roman" w:hAnsi="Times New Roman" w:cs="Times New Roman"/>
+          <w:sz w:val="24"/>
+          <w:szCs w:val="24"/>
+          <w:vertAlign w:val="superscript"/>
+        </w:rPr>
+        <w:t xml:space="preserve">2 </w:t>
+      </w:r>
+      <w:r>
+        <w:rPr>
+          <w:rFonts w:ascii="Times New Roman" w:hAnsi="Times New Roman" w:cs="Times New Roman"/>
+          <w:sz w:val="24"/>
+          <w:szCs w:val="24"/>
+        </w:rPr>
+        <w:t>plots</w:t>
+      </w:r>
+      <w:r>
+        <w:rPr>
+          <w:rFonts w:ascii="Times New Roman" w:hAnsi="Times New Roman" w:cs="Times New Roman"/>
+          <w:sz w:val="24"/>
+          <w:szCs w:val="24"/>
+        </w:rPr>
+        <w:t xml:space="preserve">. </w:t>
+      </w:r>
+      <w:bookmarkStart w:id="30" w:name="_Hlk99365142"/>
+      <w:r>
+        <w:rPr>
+          <w:rFonts w:ascii="Times New Roman" w:hAnsi="Times New Roman" w:cs="Times New Roman"/>
+          <w:sz w:val="24"/>
+          <w:szCs w:val="24"/>
+        </w:rPr>
+        <w:t>Circle sections</w:t>
+      </w:r>
+      <w:r>
+        <w:rPr>
+          <w:rFonts w:ascii="Times New Roman" w:hAnsi="Times New Roman" w:cs="Times New Roman"/>
+          <w:sz w:val="24"/>
+          <w:szCs w:val="24"/>
+        </w:rPr>
+        <w:t xml:space="preserve"> represent the proportional abundance of plants in each category: </w:t>
+      </w:r>
+      <w:r>
+        <w:rPr>
+          <w:rFonts w:ascii="Times New Roman" w:hAnsi="Times New Roman" w:cs="Times New Roman"/>
+          <w:sz w:val="24"/>
+          <w:szCs w:val="24"/>
+        </w:rPr>
+        <w:t>four common myrmecochore species (</w:t>
+      </w:r>
+      <w:r>
+        <w:rPr>
+          <w:rFonts w:ascii="Times New Roman" w:hAnsi="Times New Roman" w:cs="Times New Roman"/>
+          <w:i/>
+          <w:iCs/>
+          <w:sz w:val="24"/>
+          <w:szCs w:val="24"/>
+        </w:rPr>
+        <w:t>Claytonia virginica</w:t>
+      </w:r>
+      <w:r>
+        <w:rPr>
+          <w:rFonts w:ascii="Times New Roman" w:hAnsi="Times New Roman" w:cs="Times New Roman"/>
+          <w:sz w:val="24"/>
+          <w:szCs w:val="24"/>
+        </w:rPr>
+        <w:t xml:space="preserve">, </w:t>
+      </w:r>
+      <w:r>
+        <w:rPr>
+          <w:rFonts w:ascii="Times New Roman" w:hAnsi="Times New Roman" w:cs="Times New Roman"/>
+          <w:i/>
+          <w:iCs/>
+          <w:sz w:val="24"/>
+          <w:szCs w:val="24"/>
+        </w:rPr>
+        <w:t xml:space="preserve">Dicentra </w:t>
+      </w:r>
+      <w:proofErr w:type="spellStart"/>
+      <w:r>
+        <w:rPr>
+          <w:rFonts w:ascii="Times New Roman" w:hAnsi="Times New Roman" w:cs="Times New Roman"/>
+          <w:i/>
+          <w:iCs/>
+          <w:sz w:val="24"/>
+          <w:szCs w:val="24"/>
+        </w:rPr>
+        <w:t>cucu</w:t>
+      </w:r>
+      <w:r>
+        <w:rPr>
+          <w:rFonts w:ascii="Times New Roman" w:hAnsi="Times New Roman" w:cs="Times New Roman"/>
+          <w:i/>
+          <w:iCs/>
+          <w:sz w:val="24"/>
+          <w:szCs w:val="24"/>
+        </w:rPr>
+        <w:t>l</w:t>
+      </w:r>
+      <w:r>
+        <w:rPr>
+          <w:rFonts w:ascii="Times New Roman" w:hAnsi="Times New Roman" w:cs="Times New Roman"/>
+          <w:i/>
+          <w:iCs/>
+          <w:sz w:val="24"/>
+          <w:szCs w:val="24"/>
+        </w:rPr>
+        <w:t>laria</w:t>
       </w:r>
       <w:proofErr w:type="spellEnd"/>
       <w:r>
@@ -11035,6 +11162,7 @@
                 <w:szCs w:val="20"/>
               </w:rPr>
             </w:pPr>
+            <w:proofErr w:type="spellStart"/>
             <w:r>
               <w:rPr>
                 <w:rFonts w:ascii="Arial" w:hAnsi="Arial" w:cs="Arial"/>
@@ -11042,7 +11170,26 @@
                 <w:sz w:val="20"/>
                 <w:szCs w:val="20"/>
               </w:rPr>
-              <w:t>Blunt-lobed hepatica</w:t>
+              <w:t>Round</w:t>
+            </w:r>
+            <w:r>
+              <w:rPr>
+                <w:rFonts w:ascii="Arial" w:hAnsi="Arial" w:cs="Arial"/>
+                <w:color w:val="000000"/>
+                <w:sz w:val="20"/>
+                <w:szCs w:val="20"/>
+              </w:rPr>
+              <w:t>lobe</w:t>
+            </w:r>
+            <w:proofErr w:type="spellEnd"/>
+            <w:r>
+              <w:rPr>
+                <w:rFonts w:ascii="Arial" w:hAnsi="Arial" w:cs="Arial"/>
+                <w:color w:val="000000"/>
+                <w:sz w:val="20"/>
+                <w:szCs w:val="20"/>
+              </w:rPr>
+              <w:t xml:space="preserve"> hepatica</w:t>
             </w:r>
           </w:p>
         </w:tc>
@@ -12400,16 +12547,26 @@
                 <w:sz w:val="20"/>
                 <w:szCs w:val="20"/>
               </w:rPr>
-              <w:t>Hepatica acutiloba</w:t>
+              <w:t xml:space="preserve">Hepatica </w:t>
             </w:r>
             <w:r>
               <w:rPr>
                 <w:rFonts w:ascii="Arial" w:hAnsi="Arial" w:cs="Arial"/>
+                <w:i/>
+                <w:iCs/>
+                <w:sz w:val="20"/>
+                <w:szCs w:val="20"/>
+              </w:rPr>
+              <w:t>nobilis</w:t>
+            </w:r>
+            <w:r>
+              <w:rPr>
+                <w:rFonts w:ascii="Arial" w:hAnsi="Arial" w:cs="Arial"/>
                 <w:sz w:val="20"/>
                 <w:szCs w:val="20"/>
                 <w:vertAlign w:val="superscript"/>
               </w:rPr>
-              <w:t>1</w:t>
+              <w:t>4</w:t>
             </w:r>
           </w:p>
         </w:tc>
@@ -12432,6 +12589,7 @@
                 <w:szCs w:val="20"/>
               </w:rPr>
             </w:pPr>
+            <w:proofErr w:type="spellStart"/>
             <w:r>
               <w:rPr>
                 <w:rFonts w:ascii="Arial" w:hAnsi="Arial" w:cs="Arial"/>
@@ -12439,7 +12597,17 @@
                 <w:sz w:val="20"/>
                 <w:szCs w:val="20"/>
               </w:rPr>
-              <w:t>Sharp-lobed hepatica</w:t>
+              <w:t>Sharplobe</w:t>
+            </w:r>
+            <w:proofErr w:type="spellEnd"/>
+            <w:r>
+              <w:rPr>
+                <w:rFonts w:ascii="Arial" w:hAnsi="Arial" w:cs="Arial"/>
+                <w:color w:val="000000"/>
+                <w:sz w:val="20"/>
+                <w:szCs w:val="20"/>
+              </w:rPr>
+              <w:t xml:space="preserve"> hepatica</w:t>
             </w:r>
           </w:p>
         </w:tc>

</xml_diff>